<commit_message>
login admin cierra modal
</commit_message>
<xml_diff>
--- a/AUTH.docx
+++ b/AUTH.docx
@@ -23,6 +23,9 @@
       </w:r>
     </w:p>
     <w:p>
+      <w:pPr>
+        <w:jc w:val="center"/>
+      </w:pPr>
       <w:r>
         <w:drawing>
           <wp:inline distT="0" distB="0" distL="0" distR="0" wp14:anchorId="52FFED2C" wp14:editId="57067F30">
@@ -40,7 +43,7 @@
                     <pic:cNvPicPr/>
                   </pic:nvPicPr>
                   <pic:blipFill>
-                    <a:blip r:embed="rId4"/>
+                    <a:blip r:embed="rId6"/>
                     <a:stretch>
                       <a:fillRect/>
                     </a:stretch>
@@ -170,7 +173,7 @@
                     <pic:cNvPicPr/>
                   </pic:nvPicPr>
                   <pic:blipFill>
-                    <a:blip r:embed="rId5"/>
+                    <a:blip r:embed="rId7"/>
                     <a:stretch>
                       <a:fillRect/>
                     </a:stretch>
@@ -294,7 +297,7 @@
                     <pic:cNvPicPr/>
                   </pic:nvPicPr>
                   <pic:blipFill rotWithShape="1">
-                    <a:blip r:embed="rId6"/>
+                    <a:blip r:embed="rId8"/>
                     <a:srcRect t="5738" r="-904" b="15609"/>
                     <a:stretch/>
                   </pic:blipFill>
@@ -323,11 +326,6 @@
       </w:r>
     </w:p>
     <w:p/>
-    <w:p/>
-    <w:p/>
-    <w:p/>
-    <w:p/>
-    <w:p/>
     <w:p>
       <w:pPr>
         <w:jc w:val="center"/>
@@ -355,7 +353,7 @@
                     <pic:cNvPicPr/>
                   </pic:nvPicPr>
                   <pic:blipFill>
-                    <a:blip r:embed="rId7"/>
+                    <a:blip r:embed="rId9"/>
                     <a:stretch>
                       <a:fillRect/>
                     </a:stretch>
@@ -403,7 +401,7 @@
                     <pic:cNvPicPr/>
                   </pic:nvPicPr>
                   <pic:blipFill>
-                    <a:blip r:embed="rId8"/>
+                    <a:blip r:embed="rId10"/>
                     <a:stretch>
                       <a:fillRect/>
                     </a:stretch>
@@ -452,7 +450,7 @@
                     <pic:cNvPicPr/>
                   </pic:nvPicPr>
                   <pic:blipFill>
-                    <a:blip r:embed="rId9"/>
+                    <a:blip r:embed="rId11"/>
                     <a:stretch>
                       <a:fillRect/>
                     </a:stretch>
@@ -500,7 +498,7 @@
                     <pic:cNvPicPr/>
                   </pic:nvPicPr>
                   <pic:blipFill>
-                    <a:blip r:embed="rId10"/>
+                    <a:blip r:embed="rId12"/>
                     <a:stretch>
                       <a:fillRect/>
                     </a:stretch>
@@ -523,9 +521,13 @@
     </w:p>
     <w:p>
       <w:r>
-        <w:t xml:space="preserve">Adicionalmente ya haber hecho de la instalación de jwt en el back de igual manera se agrega en el proyecto de angular </w:t>
-      </w:r>
-    </w:p>
+        <w:t>Adicionalmente ya haber hecho de la instalación de jwt en el back de igual manera se agrega en el proyecto de angular</w:t>
+      </w:r>
+      <w:r>
+        <w:t>Es importante revisar los servicios que se ocupan tanto como los validators</w:t>
+      </w:r>
+    </w:p>
+    <w:p/>
     <w:p>
       <w:pPr>
         <w:shd w:val="clear" w:color="auto" w:fill="23262E"/>
@@ -654,14 +656,338 @@
       </w:r>
     </w:p>
     <w:p/>
+    <w:p>
+      <w:pPr>
+        <w:jc w:val="center"/>
+      </w:pPr>
+    </w:p>
+    <w:p>
+      <w:pPr>
+        <w:jc w:val="center"/>
+      </w:pPr>
+    </w:p>
+    <w:p>
+      <w:pPr>
+        <w:jc w:val="center"/>
+      </w:pPr>
+      <w:r>
+        <w:lastRenderedPageBreak/>
+        <w:t>validators</w:t>
+      </w:r>
+    </w:p>
+    <w:p>
+      <w:pPr>
+        <w:jc w:val="center"/>
+      </w:pPr>
+      <w:r>
+        <w:drawing>
+          <wp:inline distT="0" distB="0" distL="0" distR="0" wp14:anchorId="7BD69850" wp14:editId="535D0A61">
+            <wp:extent cx="6858000" cy="4286885"/>
+            <wp:effectExtent l="0" t="0" r="0" b="0"/>
+            <wp:docPr id="434689858" name="Imagen 1"/>
+            <wp:cNvGraphicFramePr>
+              <a:graphicFrameLocks xmlns:a="http://schemas.openxmlformats.org/drawingml/2006/main" noChangeAspect="1"/>
+            </wp:cNvGraphicFramePr>
+            <a:graphic xmlns:a="http://schemas.openxmlformats.org/drawingml/2006/main">
+              <a:graphicData uri="http://schemas.openxmlformats.org/drawingml/2006/picture">
+                <pic:pic xmlns:pic="http://schemas.openxmlformats.org/drawingml/2006/picture">
+                  <pic:nvPicPr>
+                    <pic:cNvPr id="434689858" name=""/>
+                    <pic:cNvPicPr/>
+                  </pic:nvPicPr>
+                  <pic:blipFill>
+                    <a:blip r:embed="rId13"/>
+                    <a:stretch>
+                      <a:fillRect/>
+                    </a:stretch>
+                  </pic:blipFill>
+                  <pic:spPr>
+                    <a:xfrm>
+                      <a:off x="0" y="0"/>
+                      <a:ext cx="6858000" cy="4286885"/>
+                    </a:xfrm>
+                    <a:prstGeom prst="rect">
+                      <a:avLst/>
+                    </a:prstGeom>
+                  </pic:spPr>
+                </pic:pic>
+              </a:graphicData>
+            </a:graphic>
+          </wp:inline>
+        </w:drawing>
+      </w:r>
+    </w:p>
+    <w:p>
+      <w:r>
+        <w:t>Como su nombre lo indica mas que nada es como un validador de tal parámetro en este caso solo para la contraseña en esta parte podemos personalisar y hacer usu de su  función en todo el proyecto esto nos servirá tanto como en el logeo y el registro pedir la contraseña de manera personali</w:t>
+      </w:r>
+      <w:r>
+        <w:t>z</w:t>
+      </w:r>
+      <w:r>
+        <w:t xml:space="preserve">ada </w:t>
+      </w:r>
+    </w:p>
+    <w:p/>
+    <w:p/>
+    <w:p/>
+    <w:p/>
+    <w:p/>
+    <w:p/>
+    <w:p/>
+    <w:p/>
+    <w:p/>
+    <w:p/>
+    <w:p/>
+    <w:p>
+      <w:pPr>
+        <w:sectPr>
+          <w:pgSz w:w="12240" w:h="15840"/>
+          <w:pgMar w:top="720" w:right="720" w:bottom="720" w:left="720" w:header="708" w:footer="708" w:gutter="0"/>
+          <w:cols w:space="708"/>
+          <w:docGrid w:linePitch="360"/>
+        </w:sectPr>
+      </w:pPr>
+    </w:p>
+    <w:p>
+      <w:r>
+        <w:rPr>
+          <w:noProof/>
+        </w:rPr>
+        <w:lastRenderedPageBreak/>
+        <mc:AlternateContent>
+          <mc:Choice Requires="wps">
+            <w:drawing>
+              <wp:anchor distT="0" distB="0" distL="114300" distR="114300" simplePos="0" relativeHeight="251662336" behindDoc="0" locked="0" layoutInCell="1" allowOverlap="1" wp14:anchorId="181882B9" wp14:editId="193CD199">
+                <wp:simplePos x="0" y="0"/>
+                <wp:positionH relativeFrom="column">
+                  <wp:posOffset>2386372</wp:posOffset>
+                </wp:positionH>
+                <wp:positionV relativeFrom="paragraph">
+                  <wp:posOffset>-256185</wp:posOffset>
+                </wp:positionV>
+                <wp:extent cx="8109019" cy="1175657"/>
+                <wp:effectExtent l="0" t="0" r="0" b="5715"/>
+                <wp:wrapNone/>
+                <wp:docPr id="1253175323" name="Cuadro de texto 2"/>
+                <wp:cNvGraphicFramePr/>
+                <a:graphic xmlns:a="http://schemas.openxmlformats.org/drawingml/2006/main">
+                  <a:graphicData uri="http://schemas.microsoft.com/office/word/2010/wordprocessingShape">
+                    <wps:wsp>
+                      <wps:cNvSpPr txBox="1"/>
+                      <wps:spPr>
+                        <a:xfrm>
+                          <a:off x="0" y="0"/>
+                          <a:ext cx="8109019" cy="1175657"/>
+                        </a:xfrm>
+                        <a:prstGeom prst="rect">
+                          <a:avLst/>
+                        </a:prstGeom>
+                        <a:noFill/>
+                        <a:ln w="6350">
+                          <a:noFill/>
+                        </a:ln>
+                      </wps:spPr>
+                      <wps:txbx>
+                        <w:txbxContent>
+                          <w:p>
+                            <w:pPr>
+                              <w:jc w:val="center"/>
+                              <w:rPr>
+                                <w:rFonts w:ascii="Gummy Bears" w:hAnsi="Gummy Bears"/>
+                                <w:color w:val="2E74B5" w:themeColor="accent5" w:themeShade="BF"/>
+                                <w:sz w:val="96"/>
+                                <w:szCs w:val="96"/>
+                              </w:rPr>
+                            </w:pPr>
+                            <w:r>
+                              <w:rPr>
+                                <w:rFonts w:ascii="Gummy Bears" w:hAnsi="Gummy Bears"/>
+                                <w:color w:val="2E74B5" w:themeColor="accent5" w:themeShade="BF"/>
+                                <w:sz w:val="96"/>
+                                <w:szCs w:val="96"/>
+                              </w:rPr>
+                              <w:t>Lógica de autentificación</w:t>
+                            </w:r>
+                          </w:p>
+                        </w:txbxContent>
+                      </wps:txbx>
+                      <wps:bodyPr rot="0" spcFirstLastPara="0" vertOverflow="overflow" horzOverflow="overflow" vert="horz" wrap="square" lIns="91440" tIns="45720" rIns="91440" bIns="45720" numCol="1" spcCol="0" rtlCol="0" fromWordArt="0" anchor="t" anchorCtr="0" forceAA="0" compatLnSpc="1">
+                        <a:prstTxWarp prst="textNoShape">
+                          <a:avLst/>
+                        </a:prstTxWarp>
+                        <a:noAutofit/>
+                      </wps:bodyPr>
+                    </wps:wsp>
+                  </a:graphicData>
+                </a:graphic>
+                <wp14:sizeRelH relativeFrom="margin">
+                  <wp14:pctWidth>0</wp14:pctWidth>
+                </wp14:sizeRelH>
+                <wp14:sizeRelV relativeFrom="margin">
+                  <wp14:pctHeight>0</wp14:pctHeight>
+                </wp14:sizeRelV>
+              </wp:anchor>
+            </w:drawing>
+          </mc:Choice>
+          <mc:Fallback>
+            <w:pict>
+              <v:shape w14:anchorId="181882B9" id="Cuadro de texto 2" o:spid="_x0000_s1028" type="#_x0000_t202" style="position:absolute;margin-left:187.9pt;margin-top:-20.15pt;width:638.5pt;height:92.55pt;z-index:251662336;visibility:visible;mso-wrap-style:square;mso-width-percent:0;mso-height-percent:0;mso-wrap-distance-left:9pt;mso-wrap-distance-top:0;mso-wrap-distance-right:9pt;mso-wrap-distance-bottom:0;mso-position-horizontal:absolute;mso-position-horizontal-relative:text;mso-position-vertical:absolute;mso-position-vertical-relative:text;mso-width-percent:0;mso-height-percent:0;mso-width-relative:margin;mso-height-relative:margin;v-text-anchor:top" o:gfxdata="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" filled="f" stroked="f" strokeweight=".5pt">
+                <v:textbox>
+                  <w:txbxContent>
+                    <w:p>
+                      <w:pPr>
+                        <w:jc w:val="center"/>
+                        <w:rPr>
+                          <w:rFonts w:ascii="Gummy Bears" w:hAnsi="Gummy Bears"/>
+                          <w:color w:val="2E74B5" w:themeColor="accent5" w:themeShade="BF"/>
+                          <w:sz w:val="96"/>
+                          <w:szCs w:val="96"/>
+                        </w:rPr>
+                      </w:pPr>
+                      <w:r>
+                        <w:rPr>
+                          <w:rFonts w:ascii="Gummy Bears" w:hAnsi="Gummy Bears"/>
+                          <w:color w:val="2E74B5" w:themeColor="accent5" w:themeShade="BF"/>
+                          <w:sz w:val="96"/>
+                          <w:szCs w:val="96"/>
+                        </w:rPr>
+                        <w:t>Lógica de autentificación</w:t>
+                      </w:r>
+                    </w:p>
+                  </w:txbxContent>
+                </v:textbox>
+              </v:shape>
+            </w:pict>
+          </mc:Fallback>
+        </mc:AlternateContent>
+      </w:r>
+      <w:r>
+        <w:tab/>
+      </w:r>
+      <w:r>
+        <w:tab/>
+        <w:t xml:space="preserve"> </w:t>
+      </w:r>
+    </w:p>
+    <w:p>
+      <w:r>
+        <w:drawing>
+          <wp:inline distT="0" distB="0" distL="0" distR="0" wp14:anchorId="2D9B6B44" wp14:editId="1E31FABF">
+            <wp:extent cx="11889105" cy="4932680"/>
+            <wp:effectExtent l="0" t="0" r="0" b="1270"/>
+            <wp:docPr id="927395635" name="Imagen 1"/>
+            <wp:cNvGraphicFramePr>
+              <a:graphicFrameLocks xmlns:a="http://schemas.openxmlformats.org/drawingml/2006/main" noChangeAspect="1"/>
+            </wp:cNvGraphicFramePr>
+            <a:graphic xmlns:a="http://schemas.openxmlformats.org/drawingml/2006/main">
+              <a:graphicData uri="http://schemas.openxmlformats.org/drawingml/2006/picture">
+                <pic:pic xmlns:pic="http://schemas.openxmlformats.org/drawingml/2006/picture">
+                  <pic:nvPicPr>
+                    <pic:cNvPr id="927395635" name=""/>
+                    <pic:cNvPicPr/>
+                  </pic:nvPicPr>
+                  <pic:blipFill>
+                    <a:blip r:embed="rId14"/>
+                    <a:stretch>
+                      <a:fillRect/>
+                    </a:stretch>
+                  </pic:blipFill>
+                  <pic:spPr>
+                    <a:xfrm>
+                      <a:off x="0" y="0"/>
+                      <a:ext cx="11889105" cy="4932680"/>
+                    </a:xfrm>
+                    <a:prstGeom prst="rect">
+                      <a:avLst/>
+                    </a:prstGeom>
+                  </pic:spPr>
+                </pic:pic>
+              </a:graphicData>
+            </a:graphic>
+          </wp:inline>
+        </w:drawing>
+      </w:r>
+    </w:p>
+    <w:p/>
+    <w:p/>
+    <w:p/>
+    <w:p/>
+    <w:p>
+      <w:pPr>
+        <w:sectPr>
+          <w:pgSz w:w="20163" w:h="12242" w:orient="landscape" w:code="5"/>
+          <w:pgMar w:top="720" w:right="720" w:bottom="720" w:left="720" w:header="709" w:footer="709" w:gutter="0"/>
+          <w:cols w:space="708"/>
+          <w:docGrid w:linePitch="360"/>
+        </w:sectPr>
+      </w:pPr>
+    </w:p>
+    <w:p/>
+    <w:p/>
+    <w:p>
+      <w:r>
+        <w:t>n</w:t>
+      </w:r>
+    </w:p>
     <w:sectPr>
-      <w:pgSz w:w="12240" w:h="15840"/>
-      <w:pgMar w:top="720" w:right="720" w:bottom="720" w:left="720" w:header="708" w:footer="708" w:gutter="0"/>
+      <w:pgSz w:w="12242" w:h="15842" w:code="1"/>
+      <w:pgMar w:top="720" w:right="720" w:bottom="720" w:left="720" w:header="709" w:footer="709" w:gutter="0"/>
       <w:cols w:space="708"/>
       <w:docGrid w:linePitch="360"/>
     </w:sectPr>
   </w:body>
 </w:document>
+</file>
+
+<file path=word/endnotes.xml><?xml version="1.0" encoding="utf-8"?>
+<w:endnotes xmlns:wpc="http://schemas.microsoft.com/office/word/2010/wordprocessingCanvas" xmlns:cx="http://schemas.microsoft.com/office/drawing/2014/chartex" xmlns:cx1="http://schemas.microsoft.com/office/drawing/2015/9/8/chartex" xmlns:cx2="http://schemas.microsoft.com/office/drawing/2015/10/21/chartex" xmlns:cx3="http://schemas.microsoft.com/office/drawing/2016/5/9/chartex" xmlns:cx4="http://schemas.microsoft.com/office/drawing/2016/5/10/chartex" xmlns:cx5="http://schemas.microsoft.com/office/drawing/2016/5/11/chartex" xmlns:cx6="http://schemas.microsoft.com/office/drawing/2016/5/12/chartex" xmlns:cx7="http://schemas.microsoft.com/office/drawing/2016/5/13/chartex" xmlns:cx8="http://schemas.microsoft.com/office/drawing/2016/5/14/chartex" xmlns:mc="http://schemas.openxmlformats.org/markup-compatibility/2006" xmlns:aink="http://schemas.microsoft.com/office/drawing/2016/ink" xmlns:am3d="http://schemas.microsoft.com/office/drawing/2017/model3d" xmlns:o="urn:schemas-microsoft-com:office:office" xmlns:oel="http://schemas.microsoft.com/office/2019/extlst" xmlns:r="http://schemas.openxmlformats.org/officeDocument/2006/relationships" xmlns:m="http://schemas.openxmlformats.org/officeDocument/2006/math" xmlns:v="urn:schemas-microsoft-com:vml" xmlns:wp14="http://schemas.microsoft.com/office/word/2010/wordprocessingDrawing" xmlns:wp="http://schemas.openxmlformats.org/drawingml/2006/wordprocessingDrawing" xmlns:w10="urn:schemas-microsoft-com:office:word" xmlns:w="http://schemas.openxmlformats.org/wordprocessingml/2006/main" xmlns:w14="http://schemas.microsoft.com/office/word/2010/wordml" xmlns:w15="http://schemas.microsoft.com/office/word/2012/wordml" xmlns:w16cex="http://schemas.microsoft.com/office/word/2018/wordml/cex" xmlns:w16cid="http://schemas.microsoft.com/office/word/2016/wordml/cid" xmlns:w16="http://schemas.microsoft.com/office/word/2018/wordml" xmlns:w16sdtdh="http://schemas.microsoft.com/office/word/2020/wordml/sdtdatahash" xmlns:w16se="http://schemas.microsoft.com/office/word/2015/wordml/symex" xmlns:wpg="http://schemas.microsoft.com/office/word/2010/wordprocessingGroup" xmlns:wpi="http://schemas.microsoft.com/office/word/2010/wordprocessingInk" xmlns:wne="http://schemas.microsoft.com/office/word/2006/wordml" xmlns:wps="http://schemas.microsoft.com/office/word/2010/wordprocessingShape" mc:Ignorable="w14 w15 w16se w16cid w16 w16cex w16sdtdh wp14">
+  <w:endnote w:type="separator" w:id="-1">
+    <w:p>
+      <w:pPr>
+        <w:spacing w:after="0" w:line="240" w:lineRule="auto"/>
+      </w:pPr>
+      <w:r>
+        <w:separator/>
+      </w:r>
+    </w:p>
+  </w:endnote>
+  <w:endnote w:type="continuationSeparator" w:id="0">
+    <w:p>
+      <w:pPr>
+        <w:spacing w:after="0" w:line="240" w:lineRule="auto"/>
+      </w:pPr>
+      <w:r>
+        <w:continuationSeparator/>
+      </w:r>
+    </w:p>
+  </w:endnote>
+</w:endnotes>
+</file>
+
+<file path=word/footnotes.xml><?xml version="1.0" encoding="utf-8"?>
+<w:footnotes xmlns:wpc="http://schemas.microsoft.com/office/word/2010/wordprocessingCanvas" xmlns:cx="http://schemas.microsoft.com/office/drawing/2014/chartex" xmlns:cx1="http://schemas.microsoft.com/office/drawing/2015/9/8/chartex" xmlns:cx2="http://schemas.microsoft.com/office/drawing/2015/10/21/chartex" xmlns:cx3="http://schemas.microsoft.com/office/drawing/2016/5/9/chartex" xmlns:cx4="http://schemas.microsoft.com/office/drawing/2016/5/10/chartex" xmlns:cx5="http://schemas.microsoft.com/office/drawing/2016/5/11/chartex" xmlns:cx6="http://schemas.microsoft.com/office/drawing/2016/5/12/chartex" xmlns:cx7="http://schemas.microsoft.com/office/drawing/2016/5/13/chartex" xmlns:cx8="http://schemas.microsoft.com/office/drawing/2016/5/14/chartex" xmlns:mc="http://schemas.openxmlformats.org/markup-compatibility/2006" xmlns:aink="http://schemas.microsoft.com/office/drawing/2016/ink" xmlns:am3d="http://schemas.microsoft.com/office/drawing/2017/model3d" xmlns:o="urn:schemas-microsoft-com:office:office" xmlns:oel="http://schemas.microsoft.com/office/2019/extlst" xmlns:r="http://schemas.openxmlformats.org/officeDocument/2006/relationships" xmlns:m="http://schemas.openxmlformats.org/officeDocument/2006/math" xmlns:v="urn:schemas-microsoft-com:vml" xmlns:wp14="http://schemas.microsoft.com/office/word/2010/wordprocessingDrawing" xmlns:wp="http://schemas.openxmlformats.org/drawingml/2006/wordprocessingDrawing" xmlns:w10="urn:schemas-microsoft-com:office:word" xmlns:w="http://schemas.openxmlformats.org/wordprocessingml/2006/main" xmlns:w14="http://schemas.microsoft.com/office/word/2010/wordml" xmlns:w15="http://schemas.microsoft.com/office/word/2012/wordml" xmlns:w16cex="http://schemas.microsoft.com/office/word/2018/wordml/cex" xmlns:w16cid="http://schemas.microsoft.com/office/word/2016/wordml/cid" xmlns:w16="http://schemas.microsoft.com/office/word/2018/wordml" xmlns:w16sdtdh="http://schemas.microsoft.com/office/word/2020/wordml/sdtdatahash" xmlns:w16se="http://schemas.microsoft.com/office/word/2015/wordml/symex" xmlns:wpg="http://schemas.microsoft.com/office/word/2010/wordprocessingGroup" xmlns:wpi="http://schemas.microsoft.com/office/word/2010/wordprocessingInk" xmlns:wne="http://schemas.microsoft.com/office/word/2006/wordml" xmlns:wps="http://schemas.microsoft.com/office/word/2010/wordprocessingShape" mc:Ignorable="w14 w15 w16se w16cid w16 w16cex w16sdtdh wp14">
+  <w:footnote w:type="separator" w:id="-1">
+    <w:p>
+      <w:pPr>
+        <w:spacing w:after="0" w:line="240" w:lineRule="auto"/>
+      </w:pPr>
+      <w:r>
+        <w:separator/>
+      </w:r>
+    </w:p>
+  </w:footnote>
+  <w:footnote w:type="continuationSeparator" w:id="0">
+    <w:p>
+      <w:pPr>
+        <w:spacing w:after="0" w:line="240" w:lineRule="auto"/>
+      </w:pPr>
+      <w:r>
+        <w:continuationSeparator/>
+      </w:r>
+    </w:p>
+  </w:footnote>
+</w:footnotes>
 </file>
 
 <file path=word/styles.xml><?xml version="1.0" encoding="utf-8"?>
@@ -1092,6 +1418,50 @@
     <w:semiHidden/>
     <w:unhideWhenUsed/>
   </w:style>
+  <w:style w:type="paragraph" w:styleId="Encabezado">
+    <w:name w:val="header"/>
+    <w:basedOn w:val="Normal"/>
+    <w:link w:val="EncabezadoCar"/>
+    <w:uiPriority w:val="99"/>
+    <w:unhideWhenUsed/>
+    <w:rsid w:val="003317EA"/>
+    <w:pPr>
+      <w:tabs>
+        <w:tab w:val="center" w:pos="4419"/>
+        <w:tab w:val="right" w:pos="8838"/>
+      </w:tabs>
+      <w:spacing w:after="0" w:line="240" w:lineRule="auto"/>
+    </w:pPr>
+  </w:style>
+  <w:style w:type="character" w:customStyle="1" w:styleId="EncabezadoCar">
+    <w:name w:val="Encabezado Car"/>
+    <w:basedOn w:val="Fuentedeprrafopredeter"/>
+    <w:link w:val="Encabezado"/>
+    <w:uiPriority w:val="99"/>
+    <w:rsid w:val="003317EA"/>
+  </w:style>
+  <w:style w:type="paragraph" w:styleId="Piedepgina">
+    <w:name w:val="footer"/>
+    <w:basedOn w:val="Normal"/>
+    <w:link w:val="PiedepginaCar"/>
+    <w:uiPriority w:val="99"/>
+    <w:unhideWhenUsed/>
+    <w:rsid w:val="003317EA"/>
+    <w:pPr>
+      <w:tabs>
+        <w:tab w:val="center" w:pos="4419"/>
+        <w:tab w:val="right" w:pos="8838"/>
+      </w:tabs>
+      <w:spacing w:after="0" w:line="240" w:lineRule="auto"/>
+    </w:pPr>
+  </w:style>
+  <w:style w:type="character" w:customStyle="1" w:styleId="PiedepginaCar">
+    <w:name w:val="Pie de página Car"/>
+    <w:basedOn w:val="Fuentedeprrafopredeter"/>
+    <w:link w:val="Piedepgina"/>
+    <w:uiPriority w:val="99"/>
+    <w:rsid w:val="003317EA"/>
+  </w:style>
 </w:styles>
 </file>
 

</xml_diff>